<commit_message>
Sync changes and documents
</commit_message>
<xml_diff>
--- a/Getting started CBUS MicroPython 0 1.docx
+++ b/Getting started CBUS MicroPython 0 1.docx
@@ -48,7 +48,21 @@
           <w:sz w:val="22"/>
           <w:szCs w:val="22"/>
         </w:rPr>
-        <w:t>There are many ways to get started depending on your existing programming skills and what you hope to achieve.</w:t>
+        <w:t>There are many ways to get started</w:t>
+      </w:r>
+      <w:r>
+        <w:rPr>
+          <w:sz w:val="22"/>
+          <w:szCs w:val="22"/>
+        </w:rPr>
+        <w:t>,</w:t>
+      </w:r>
+      <w:r>
+        <w:rPr>
+          <w:sz w:val="22"/>
+          <w:szCs w:val="22"/>
+        </w:rPr>
+        <w:t xml:space="preserve"> depending on your existing programming skills and what you hope to achieve.</w:t>
       </w:r>
     </w:p>
     <w:p>
@@ -197,14 +211,42 @@
           <w:sz w:val="22"/>
           <w:szCs w:val="22"/>
         </w:rPr>
-        <w:t xml:space="preserve">files from my GitHub repo (see links below) and upload them to your Pico. </w:t>
-      </w:r>
-      <w:r>
-        <w:rPr>
-          <w:sz w:val="22"/>
-          <w:szCs w:val="22"/>
-        </w:rPr>
-        <w:t>Upload everything even if you don’t see a need to use them all just yet. There’s plenty of storage space</w:t>
+        <w:t xml:space="preserve">files </w:t>
+      </w:r>
+      <w:r>
+        <w:rPr>
+          <w:sz w:val="22"/>
+          <w:szCs w:val="22"/>
+        </w:rPr>
+        <w:t xml:space="preserve">(and all sub-folders) </w:t>
+      </w:r>
+      <w:r>
+        <w:rPr>
+          <w:sz w:val="22"/>
+          <w:szCs w:val="22"/>
+        </w:rPr>
+        <w:t xml:space="preserve">from my GitHub repo (see links below) and upload them to your Pico. </w:t>
+      </w:r>
+      <w:r>
+        <w:rPr>
+          <w:sz w:val="22"/>
+          <w:szCs w:val="22"/>
+        </w:rPr>
+        <w:t xml:space="preserve">Upload everything even if you don’t </w:t>
+      </w:r>
+      <w:r>
+        <w:rPr>
+          <w:sz w:val="22"/>
+          <w:szCs w:val="22"/>
+        </w:rPr>
+        <w:t>have</w:t>
+      </w:r>
+      <w:r>
+        <w:rPr>
+          <w:sz w:val="22"/>
+          <w:szCs w:val="22"/>
+        </w:rPr>
+        <w:t xml:space="preserve"> a need to use them all just yet. There’s plenty of storage space</w:t>
       </w:r>
       <w:r>
         <w:rPr>
@@ -294,6 +336,34 @@
         </w:rPr>
         <w:t xml:space="preserve"> and no changes are required.</w:t>
       </w:r>
+      <w:r>
+        <w:rPr>
+          <w:sz w:val="22"/>
+          <w:szCs w:val="22"/>
+        </w:rPr>
+        <w:t xml:space="preserve"> Otherwise, y</w:t>
+      </w:r>
+      <w:r>
+        <w:rPr>
+          <w:sz w:val="22"/>
+          <w:szCs w:val="22"/>
+        </w:rPr>
+        <w:t xml:space="preserve">ou </w:t>
+      </w:r>
+      <w:r>
+        <w:rPr>
+          <w:sz w:val="22"/>
+          <w:szCs w:val="22"/>
+        </w:rPr>
+        <w:t>may</w:t>
+      </w:r>
+      <w:r>
+        <w:rPr>
+          <w:sz w:val="22"/>
+          <w:szCs w:val="22"/>
+        </w:rPr>
+        <w:t xml:space="preserve"> need to change the SPI bus pins connected to the MCP2515, and the pins for the CBUS switch and LEDs, if fitted. </w:t>
+      </w:r>
     </w:p>
     <w:p>
       <w:pPr>
@@ -353,57 +423,6 @@
           <w:sz w:val="22"/>
           <w:szCs w:val="22"/>
         </w:rPr>
-        <w:t xml:space="preserve">You </w:t>
-      </w:r>
-      <w:r>
-        <w:rPr>
-          <w:sz w:val="22"/>
-          <w:szCs w:val="22"/>
-        </w:rPr>
-        <w:t>will probably</w:t>
-      </w:r>
-      <w:r>
-        <w:rPr>
-          <w:sz w:val="22"/>
-          <w:szCs w:val="22"/>
-        </w:rPr>
-        <w:t xml:space="preserve"> need to change the SPI bus pins </w:t>
-      </w:r>
-      <w:r>
-        <w:rPr>
-          <w:sz w:val="22"/>
-          <w:szCs w:val="22"/>
-        </w:rPr>
-        <w:t>connected</w:t>
-      </w:r>
-      <w:r>
-        <w:rPr>
-          <w:sz w:val="22"/>
-          <w:szCs w:val="22"/>
-        </w:rPr>
-        <w:t xml:space="preserve"> to the MCP2515, and the pins for the CBUS switch and LEDs, if fitted. </w:t>
-      </w:r>
-    </w:p>
-    <w:p>
-      <w:pPr>
-        <w:rPr>
-          <w:sz w:val="22"/>
-          <w:szCs w:val="22"/>
-        </w:rPr>
-      </w:pPr>
-    </w:p>
-    <w:p>
-      <w:pPr>
-        <w:rPr>
-          <w:sz w:val="22"/>
-          <w:szCs w:val="22"/>
-        </w:rPr>
-      </w:pPr>
-      <w:r>
-        <w:rPr>
-          <w:sz w:val="22"/>
-          <w:szCs w:val="22"/>
-        </w:rPr>
         <w:t>You can also change the module’s configuration setting, including its name, module ID, and numbers of events, event variables (EVs) and node variables (NVs).</w:t>
       </w:r>
       <w:r>
@@ -505,7 +524,21 @@
           <w:sz w:val="22"/>
           <w:szCs w:val="22"/>
         </w:rPr>
-        <w:t>Or whatever you have named it</w:t>
+        <w:t xml:space="preserve">Or whatever you have </w:t>
+      </w:r>
+      <w:r>
+        <w:rPr>
+          <w:sz w:val="22"/>
+          <w:szCs w:val="22"/>
+        </w:rPr>
+        <w:t>re</w:t>
+      </w:r>
+      <w:r>
+        <w:rPr>
+          <w:sz w:val="22"/>
+          <w:szCs w:val="22"/>
+        </w:rPr>
+        <w:t>named it</w:t>
       </w:r>
       <w:r>
         <w:rPr>
@@ -852,7 +885,21 @@
           <w:sz w:val="22"/>
           <w:szCs w:val="22"/>
         </w:rPr>
-        <w:t xml:space="preserve">(You will need to power cycle the board to get out of </w:t>
+        <w:t xml:space="preserve">(You will </w:t>
+      </w:r>
+      <w:r>
+        <w:rPr>
+          <w:sz w:val="22"/>
+          <w:szCs w:val="22"/>
+        </w:rPr>
+        <w:t xml:space="preserve">probably </w:t>
+      </w:r>
+      <w:r>
+        <w:rPr>
+          <w:sz w:val="22"/>
+          <w:szCs w:val="22"/>
+        </w:rPr>
+        <w:t xml:space="preserve">need to power cycle the board to get out of </w:t>
       </w:r>
       <w:r>
         <w:rPr>
@@ -889,6 +936,66 @@
           <w:sz w:val="22"/>
           <w:szCs w:val="22"/>
         </w:rPr>
+        <w:t xml:space="preserve">The --&gt; prompt is provided by a ‘mini’ REPL within the application. If you inadvertently start a long running command, you can use control-C to interrupt it. </w:t>
+      </w:r>
+    </w:p>
+    <w:p>
+      <w:pPr>
+        <w:rPr>
+          <w:sz w:val="22"/>
+          <w:szCs w:val="22"/>
+        </w:rPr>
+      </w:pPr>
+    </w:p>
+    <w:p>
+      <w:pPr>
+        <w:rPr>
+          <w:sz w:val="22"/>
+          <w:szCs w:val="22"/>
+        </w:rPr>
+      </w:pPr>
+      <w:r>
+        <w:rPr>
+          <w:sz w:val="22"/>
+          <w:szCs w:val="22"/>
+        </w:rPr>
+        <w:t>To stop the application and return to the</w:t>
+      </w:r>
+      <w:r>
+        <w:rPr>
+          <w:sz w:val="22"/>
+          <w:szCs w:val="22"/>
+        </w:rPr>
+        <w:t xml:space="preserve"> main</w:t>
+      </w:r>
+      <w:r>
+        <w:rPr>
+          <w:sz w:val="22"/>
+          <w:szCs w:val="22"/>
+        </w:rPr>
+        <w:t xml:space="preserve"> &gt;&gt;&gt; prompt, press control-D at the --&gt; prompt. Further presses of control-D will reset the board and return it to a known state. You will also need to return to the &gt;&gt;&gt; prompt before uploading a file as the mini-REPL doesn’t have this capability.</w:t>
+      </w:r>
+    </w:p>
+    <w:p>
+      <w:pPr>
+        <w:rPr>
+          <w:sz w:val="22"/>
+          <w:szCs w:val="22"/>
+        </w:rPr>
+      </w:pPr>
+    </w:p>
+    <w:p>
+      <w:pPr>
+        <w:rPr>
+          <w:sz w:val="22"/>
+          <w:szCs w:val="22"/>
+        </w:rPr>
+      </w:pPr>
+      <w:r>
+        <w:rPr>
+          <w:sz w:val="22"/>
+          <w:szCs w:val="22"/>
+        </w:rPr>
         <w:t>I’ll presume you are familiar with the basic concepts of CBUS and have a copy of the CBUS Developers’ Guide to hand.</w:t>
       </w:r>
     </w:p>
@@ -1216,6 +1323,7 @@
           <w:sz w:val="22"/>
           <w:szCs w:val="22"/>
         </w:rPr>
+        <w:lastRenderedPageBreak/>
         <w:t xml:space="preserve"> 199379683 -- sent message handler: [585] [5] [ 90 00 16 00 </w:t>
       </w:r>
       <w:proofErr w:type="gramStart"/>
@@ -1288,141 +1396,138 @@
           <w:sz w:val="22"/>
           <w:szCs w:val="22"/>
         </w:rPr>
-        <w:t xml:space="preserve">code updates the message’s CAN ID </w:t>
+        <w:t>code updates the message’s CAN ID field</w:t>
+      </w:r>
+      <w:r>
+        <w:rPr>
+          <w:sz w:val="22"/>
+          <w:szCs w:val="22"/>
+        </w:rPr>
+        <w:t xml:space="preserve">, including the </w:t>
+      </w:r>
+      <w:r>
+        <w:rPr>
+          <w:sz w:val="22"/>
+          <w:szCs w:val="22"/>
+        </w:rPr>
+        <w:t xml:space="preserve">default </w:t>
+      </w:r>
+      <w:r>
+        <w:rPr>
+          <w:sz w:val="22"/>
+          <w:szCs w:val="22"/>
+        </w:rPr>
+        <w:t xml:space="preserve">message priority, </w:t>
+      </w:r>
+      <w:r>
+        <w:rPr>
+          <w:sz w:val="22"/>
+          <w:szCs w:val="22"/>
+        </w:rPr>
+        <w:t>and calculates the correct CBUS opcode</w:t>
+      </w:r>
+      <w:r>
+        <w:rPr>
+          <w:sz w:val="22"/>
+          <w:szCs w:val="22"/>
+        </w:rPr>
+        <w:t xml:space="preserve"> for you</w:t>
+      </w:r>
+      <w:r>
+        <w:rPr>
+          <w:sz w:val="22"/>
+          <w:szCs w:val="22"/>
+        </w:rPr>
+        <w:t>, depending on whether it’s a short or long event, and whether there are additional data bytes.</w:t>
+      </w:r>
+    </w:p>
+    <w:p>
+      <w:pPr>
+        <w:rPr>
+          <w:sz w:val="22"/>
+          <w:szCs w:val="22"/>
+        </w:rPr>
+      </w:pPr>
+    </w:p>
+    <w:p>
+      <w:pPr>
+        <w:rPr>
+          <w:sz w:val="22"/>
+          <w:szCs w:val="22"/>
+        </w:rPr>
+      </w:pPr>
+      <w:r>
+        <w:rPr>
+          <w:sz w:val="22"/>
+          <w:szCs w:val="22"/>
+        </w:rPr>
+        <w:t xml:space="preserve">At this point, with everything working well, you can set your device into FLiM mode and introduce it to FCU (or JMRI). The time-honoured way is to hold down the CBUS switch for 6+ seconds until the yellow LED flashes and then release it. But, as we have a </w:t>
+      </w:r>
+      <w:r>
+        <w:rPr>
+          <w:sz w:val="22"/>
+          <w:szCs w:val="22"/>
+        </w:rPr>
+        <w:t xml:space="preserve">handy </w:t>
+      </w:r>
+      <w:r>
+        <w:rPr>
+          <w:sz w:val="22"/>
+          <w:szCs w:val="22"/>
+        </w:rPr>
+        <w:t xml:space="preserve">command line, we can </w:t>
+      </w:r>
+      <w:r>
+        <w:rPr>
+          <w:sz w:val="22"/>
+          <w:szCs w:val="22"/>
+        </w:rPr>
+        <w:t xml:space="preserve">instead </w:t>
+      </w:r>
+      <w:r>
+        <w:rPr>
+          <w:sz w:val="22"/>
+          <w:szCs w:val="22"/>
+        </w:rPr>
+        <w:t>just type:</w:t>
+      </w:r>
+    </w:p>
+    <w:p>
+      <w:pPr>
+        <w:rPr>
+          <w:sz w:val="22"/>
+          <w:szCs w:val="22"/>
+        </w:rPr>
+      </w:pPr>
+    </w:p>
+    <w:p>
+      <w:pPr>
+        <w:rPr>
+          <w:rFonts w:ascii="3270-MEDIUM" w:hAnsi="3270-MEDIUM"/>
+          <w:sz w:val="22"/>
+          <w:szCs w:val="22"/>
+        </w:rPr>
+      </w:pPr>
+      <w:r>
+        <w:rPr>
+          <w:rFonts w:ascii="3270-MEDIUM" w:hAnsi="3270-MEDIUM"/>
+          <w:sz w:val="22"/>
+          <w:szCs w:val="22"/>
+        </w:rPr>
+        <w:t xml:space="preserve">--&gt; </w:t>
       </w:r>
       <w:proofErr w:type="gramStart"/>
       <w:r>
         <w:rPr>
-          <w:sz w:val="22"/>
-          <w:szCs w:val="22"/>
-        </w:rPr>
-        <w:t xml:space="preserve">field </w:t>
-      </w:r>
-      <w:r>
-        <w:rPr>
-          <w:sz w:val="22"/>
-          <w:szCs w:val="22"/>
-        </w:rPr>
-        <w:t>,</w:t>
+          <w:rFonts w:ascii="3270-MEDIUM" w:hAnsi="3270-MEDIUM"/>
+          <w:sz w:val="22"/>
+          <w:szCs w:val="22"/>
+        </w:rPr>
+        <w:t>mod.cbus</w:t>
       </w:r>
       <w:proofErr w:type="gramEnd"/>
       <w:r>
         <w:rPr>
-          <w:sz w:val="22"/>
-          <w:szCs w:val="22"/>
-        </w:rPr>
-        <w:t xml:space="preserve"> including the message priority, </w:t>
-      </w:r>
-      <w:r>
-        <w:rPr>
-          <w:sz w:val="22"/>
-          <w:szCs w:val="22"/>
-        </w:rPr>
-        <w:t>and calculates the correct CBUS opcode</w:t>
-      </w:r>
-      <w:r>
-        <w:rPr>
-          <w:sz w:val="22"/>
-          <w:szCs w:val="22"/>
-        </w:rPr>
-        <w:t xml:space="preserve"> for you</w:t>
-      </w:r>
-      <w:r>
-        <w:rPr>
-          <w:sz w:val="22"/>
-          <w:szCs w:val="22"/>
-        </w:rPr>
-        <w:t>, depending on whether it’s a short or long event, and whether there are additional data bytes.</w:t>
-      </w:r>
-    </w:p>
-    <w:p>
-      <w:pPr>
-        <w:rPr>
-          <w:sz w:val="22"/>
-          <w:szCs w:val="22"/>
-        </w:rPr>
-      </w:pPr>
-    </w:p>
-    <w:p>
-      <w:pPr>
-        <w:rPr>
-          <w:sz w:val="22"/>
-          <w:szCs w:val="22"/>
-        </w:rPr>
-      </w:pPr>
-      <w:r>
-        <w:rPr>
-          <w:sz w:val="22"/>
-          <w:szCs w:val="22"/>
-        </w:rPr>
-        <w:lastRenderedPageBreak/>
-        <w:t xml:space="preserve">At this point, with everything working well, you can set your device into FLiM mode and introduce it to FCU (or JMRI). The time-honoured way is to hold down the CBUS switch for 6+ seconds until the yellow LED flashes and then release it. But, as we have a </w:t>
-      </w:r>
-      <w:r>
-        <w:rPr>
-          <w:sz w:val="22"/>
-          <w:szCs w:val="22"/>
-        </w:rPr>
-        <w:t xml:space="preserve">handy </w:t>
-      </w:r>
-      <w:r>
-        <w:rPr>
-          <w:sz w:val="22"/>
-          <w:szCs w:val="22"/>
-        </w:rPr>
-        <w:t xml:space="preserve">command line, we can </w:t>
-      </w:r>
-      <w:r>
-        <w:rPr>
-          <w:sz w:val="22"/>
-          <w:szCs w:val="22"/>
-        </w:rPr>
-        <w:t xml:space="preserve">instead </w:t>
-      </w:r>
-      <w:r>
-        <w:rPr>
-          <w:sz w:val="22"/>
-          <w:szCs w:val="22"/>
-        </w:rPr>
-        <w:t>just type:</w:t>
-      </w:r>
-    </w:p>
-    <w:p>
-      <w:pPr>
-        <w:rPr>
-          <w:sz w:val="22"/>
-          <w:szCs w:val="22"/>
-        </w:rPr>
-      </w:pPr>
-    </w:p>
-    <w:p>
-      <w:pPr>
-        <w:rPr>
-          <w:rFonts w:ascii="3270-MEDIUM" w:hAnsi="3270-MEDIUM"/>
-          <w:sz w:val="22"/>
-          <w:szCs w:val="22"/>
-        </w:rPr>
-      </w:pPr>
-      <w:r>
-        <w:rPr>
-          <w:rFonts w:ascii="3270-MEDIUM" w:hAnsi="3270-MEDIUM"/>
-          <w:sz w:val="22"/>
-          <w:szCs w:val="22"/>
-        </w:rPr>
-        <w:t xml:space="preserve">--&gt; </w:t>
-      </w:r>
-      <w:proofErr w:type="gramStart"/>
-      <w:r>
-        <w:rPr>
-          <w:rFonts w:ascii="3270-MEDIUM" w:hAnsi="3270-MEDIUM"/>
-          <w:sz w:val="22"/>
-          <w:szCs w:val="22"/>
-        </w:rPr>
-        <w:t>mod.cbus</w:t>
-      </w:r>
-      <w:proofErr w:type="gramEnd"/>
-      <w:r>
-        <w:rPr>
           <w:rFonts w:ascii="3270-MEDIUM" w:hAnsi="3270-MEDIUM"/>
           <w:sz w:val="22"/>
           <w:szCs w:val="22"/>
@@ -1458,101 +1563,6 @@
           <w:szCs w:val="22"/>
         </w:rPr>
         <w:t>ou’ll see the exchange of CBUS messages fly by as FCU interrogates the module.</w:t>
-      </w:r>
-    </w:p>
-    <w:p>
-      <w:pPr>
-        <w:rPr>
-          <w:sz w:val="22"/>
-          <w:szCs w:val="22"/>
-        </w:rPr>
-      </w:pPr>
-    </w:p>
-    <w:p>
-      <w:pPr>
-        <w:rPr>
-          <w:sz w:val="22"/>
-          <w:szCs w:val="22"/>
-        </w:rPr>
-      </w:pPr>
-      <w:r>
-        <w:rPr>
-          <w:sz w:val="22"/>
-          <w:szCs w:val="22"/>
-        </w:rPr>
-        <w:t xml:space="preserve">The --&gt; prompt is provided by a ‘mini’ REPL within </w:t>
-      </w:r>
-      <w:r>
-        <w:rPr>
-          <w:sz w:val="22"/>
-          <w:szCs w:val="22"/>
-        </w:rPr>
-        <w:t>the</w:t>
-      </w:r>
-      <w:r>
-        <w:rPr>
-          <w:sz w:val="22"/>
-          <w:szCs w:val="22"/>
-        </w:rPr>
-        <w:t xml:space="preserve"> application. If you inadvertently start a long running command, you can use control-C to interrupt it. </w:t>
-      </w:r>
-    </w:p>
-    <w:p>
-      <w:pPr>
-        <w:rPr>
-          <w:sz w:val="22"/>
-          <w:szCs w:val="22"/>
-        </w:rPr>
-      </w:pPr>
-    </w:p>
-    <w:p>
-      <w:pPr>
-        <w:rPr>
-          <w:sz w:val="22"/>
-          <w:szCs w:val="22"/>
-        </w:rPr>
-      </w:pPr>
-      <w:r>
-        <w:rPr>
-          <w:sz w:val="22"/>
-          <w:szCs w:val="22"/>
-        </w:rPr>
-        <w:t>To stop the application and return to the</w:t>
-      </w:r>
-      <w:r>
-        <w:rPr>
-          <w:sz w:val="22"/>
-          <w:szCs w:val="22"/>
-        </w:rPr>
-        <w:t xml:space="preserve"> main</w:t>
-      </w:r>
-      <w:r>
-        <w:rPr>
-          <w:sz w:val="22"/>
-          <w:szCs w:val="22"/>
-        </w:rPr>
-        <w:t xml:space="preserve"> &gt;&gt;&gt; prompt, press control-D</w:t>
-      </w:r>
-      <w:r>
-        <w:rPr>
-          <w:sz w:val="22"/>
-          <w:szCs w:val="22"/>
-        </w:rPr>
-        <w:t xml:space="preserve"> at the --&gt; prompt</w:t>
-      </w:r>
-      <w:r>
-        <w:rPr>
-          <w:sz w:val="22"/>
-          <w:szCs w:val="22"/>
-        </w:rPr>
-        <w:t xml:space="preserve">. Further presses of control-D will reset the board and return it to a known state. </w:t>
-      </w:r>
-      <w:r>
-        <w:rPr>
-          <w:sz w:val="22"/>
-          <w:szCs w:val="22"/>
-        </w:rPr>
-        <w:t>You will also need to return to the &gt;&gt;&gt; prompt before uploading a file as the mini-REPL doesn’t have this capability.</w:t>
       </w:r>
     </w:p>
     <w:p>
@@ -4853,6 +4863,15 @@
           <w:sz w:val="22"/>
           <w:szCs w:val="22"/>
         </w:rPr>
+        <w:t>current_</w:t>
+      </w:r>
+      <w:r>
+        <w:rPr>
+          <w:rFonts w:ascii="3270-MEDIUM" w:hAnsi="3270-MEDIUM"/>
+          <w:color w:val="080808"/>
+          <w:sz w:val="22"/>
+          <w:szCs w:val="22"/>
+        </w:rPr>
         <w:t>pin_state</w:t>
       </w:r>
       <w:proofErr w:type="spellEnd"/>
@@ -5049,7 +5068,27 @@
           <w:szCs w:val="22"/>
         </w:rPr>
         <w:br/>
-        <w:t xml:space="preserve">        pin = Pin(</w:t>
+        <w:t xml:space="preserve">        </w:t>
+      </w:r>
+      <w:proofErr w:type="spellStart"/>
+      <w:r>
+        <w:rPr>
+          <w:rFonts w:ascii="3270-MEDIUM" w:hAnsi="3270-MEDIUM"/>
+          <w:color w:val="080808"/>
+          <w:sz w:val="22"/>
+          <w:szCs w:val="22"/>
+        </w:rPr>
+        <w:t>new_pin_state</w:t>
+      </w:r>
+      <w:proofErr w:type="spellEnd"/>
+      <w:r>
+        <w:rPr>
+          <w:rFonts w:ascii="3270-MEDIUM" w:hAnsi="3270-MEDIUM"/>
+          <w:color w:val="080808"/>
+          <w:sz w:val="22"/>
+          <w:szCs w:val="22"/>
+        </w:rPr>
+        <w:t xml:space="preserve"> = Pin(</w:t>
       </w:r>
       <w:r>
         <w:rPr>
@@ -5088,16 +5127,45 @@
         </w:rPr>
         <w:t xml:space="preserve">if </w:t>
       </w:r>
-      <w:r>
-        <w:rPr>
-          <w:rFonts w:ascii="3270-MEDIUM" w:hAnsi="3270-MEDIUM"/>
-          <w:color w:val="080808"/>
-          <w:sz w:val="22"/>
-          <w:szCs w:val="22"/>
-        </w:rPr>
-        <w:t xml:space="preserve">pin != </w:t>
-      </w:r>
       <w:proofErr w:type="spellStart"/>
+      <w:r>
+        <w:rPr>
+          <w:rFonts w:ascii="3270-MEDIUM" w:hAnsi="3270-MEDIUM"/>
+          <w:color w:val="080808"/>
+          <w:sz w:val="22"/>
+          <w:szCs w:val="22"/>
+        </w:rPr>
+        <w:t>new_pin_state</w:t>
+      </w:r>
+      <w:proofErr w:type="spellEnd"/>
+      <w:r>
+        <w:rPr>
+          <w:rFonts w:ascii="3270-MEDIUM" w:hAnsi="3270-MEDIUM"/>
+          <w:color w:val="080808"/>
+          <w:sz w:val="22"/>
+          <w:szCs w:val="22"/>
+        </w:rPr>
+        <w:t xml:space="preserve"> </w:t>
+      </w:r>
+      <w:r>
+        <w:rPr>
+          <w:rFonts w:ascii="3270-MEDIUM" w:hAnsi="3270-MEDIUM"/>
+          <w:color w:val="080808"/>
+          <w:sz w:val="22"/>
+          <w:szCs w:val="22"/>
+        </w:rPr>
+        <w:t xml:space="preserve">!= </w:t>
+      </w:r>
+      <w:proofErr w:type="spellStart"/>
+      <w:r>
+        <w:rPr>
+          <w:rFonts w:ascii="3270-MEDIUM" w:hAnsi="3270-MEDIUM"/>
+          <w:color w:val="080808"/>
+          <w:sz w:val="22"/>
+          <w:szCs w:val="22"/>
+        </w:rPr>
+        <w:t>current_</w:t>
+      </w:r>
       <w:r>
         <w:rPr>
           <w:rFonts w:ascii="3270-MEDIUM" w:hAnsi="3270-MEDIUM"/>
@@ -5135,6 +5203,15 @@
           <w:sz w:val="22"/>
           <w:szCs w:val="22"/>
         </w:rPr>
+        <w:t>current_</w:t>
+      </w:r>
+      <w:r>
+        <w:rPr>
+          <w:rFonts w:ascii="3270-MEDIUM" w:hAnsi="3270-MEDIUM"/>
+          <w:color w:val="080808"/>
+          <w:sz w:val="22"/>
+          <w:szCs w:val="22"/>
+        </w:rPr>
         <w:t>pin_state</w:t>
       </w:r>
       <w:proofErr w:type="spellEnd"/>
@@ -5145,8 +5222,28 @@
           <w:sz w:val="22"/>
           <w:szCs w:val="22"/>
         </w:rPr>
-        <w:t xml:space="preserve"> = pin</w:t>
-      </w:r>
+        <w:t xml:space="preserve"> </w:t>
+      </w:r>
+      <w:r>
+        <w:rPr>
+          <w:rFonts w:ascii="3270-MEDIUM" w:hAnsi="3270-MEDIUM"/>
+          <w:color w:val="080808"/>
+          <w:sz w:val="22"/>
+          <w:szCs w:val="22"/>
+        </w:rPr>
+        <w:t xml:space="preserve">= </w:t>
+      </w:r>
+      <w:proofErr w:type="spellStart"/>
+      <w:r>
+        <w:rPr>
+          <w:rFonts w:ascii="3270-MEDIUM" w:hAnsi="3270-MEDIUM"/>
+          <w:color w:val="080808"/>
+          <w:sz w:val="22"/>
+          <w:szCs w:val="22"/>
+        </w:rPr>
+        <w:t>new_pin_state</w:t>
+      </w:r>
+      <w:proofErr w:type="spellEnd"/>
       <w:r>
         <w:rPr>
           <w:rFonts w:ascii="3270-MEDIUM" w:hAnsi="3270-MEDIUM"/>
@@ -5178,6 +5275,15 @@
         <w:t xml:space="preserve"> = </w:t>
       </w:r>
       <w:proofErr w:type="spellStart"/>
+      <w:r>
+        <w:rPr>
+          <w:rFonts w:ascii="3270-MEDIUM" w:hAnsi="3270-MEDIUM"/>
+          <w:color w:val="080808"/>
+          <w:sz w:val="22"/>
+          <w:szCs w:val="22"/>
+        </w:rPr>
+        <w:t>current_</w:t>
+      </w:r>
       <w:r>
         <w:rPr>
           <w:rFonts w:ascii="3270-MEDIUM" w:hAnsi="3270-MEDIUM"/>

</xml_diff>